<commit_message>
a little bit adding to every program.
</commit_message>
<xml_diff>
--- a/Papers/DECOMP_SOLVE_21var_Ivanov K. A..docx
+++ b/Papers/DECOMP_SOLVE_21var_Ivanov K. A..docx
@@ -612,8 +612,6 @@
         </w:rPr>
         <w:t>Санкт-Петербург 2020</w:t>
       </w:r>
-      <w:bookmarkStart w:id="0" w:name="_GoBack"/>
-      <w:bookmarkEnd w:id="0"/>
     </w:p>
     <w:p>
       <w:pPr>
@@ -997,7 +995,13 @@
           <w:rFonts w:ascii="Times New Roman" w:hAnsi="Times New Roman" w:cs="Times New Roman"/>
           <w:lang w:val="en-US"/>
         </w:rPr>
-        <w:t xml:space="preserve">N = 5 </w:t>
+        <w:t>N</w:t>
+      </w:r>
+      <w:r>
+        <w:rPr>
+          <w:rFonts w:ascii="Times New Roman" w:hAnsi="Times New Roman" w:cs="Times New Roman"/>
+        </w:rPr>
+        <w:t xml:space="preserve"> = 5 </w:t>
       </w:r>
       <w:r>
         <w:rPr>
@@ -1010,7 +1014,13 @@
           <w:rFonts w:ascii="Times New Roman" w:hAnsi="Times New Roman" w:cs="Times New Roman"/>
           <w:lang w:val="en-US"/>
         </w:rPr>
-        <w:t xml:space="preserve">d =10;1000;10000. </w:t>
+        <w:t>d</w:t>
+      </w:r>
+      <w:r>
+        <w:rPr>
+          <w:rFonts w:ascii="Times New Roman" w:hAnsi="Times New Roman" w:cs="Times New Roman"/>
+        </w:rPr>
+        <w:t xml:space="preserve"> =10;1000;10000. </w:t>
       </w:r>
       <m:oMath>
         <m:d>
@@ -1061,9 +1071,17 @@
             <w:rFonts w:ascii="Cambria Math" w:eastAsia="Cambria Math" w:hAnsi="Cambria Math" w:cs="Cambria Math"/>
             <w:sz w:val="36"/>
             <w:szCs w:val="36"/>
+          </w:rPr>
+          <m:t>=</m:t>
+        </m:r>
+        <m:r>
+          <w:rPr>
+            <w:rFonts w:ascii="Cambria Math" w:eastAsia="Cambria Math" w:hAnsi="Cambria Math" w:cs="Cambria Math"/>
+            <w:sz w:val="36"/>
+            <w:szCs w:val="36"/>
             <w:lang w:val="en-US"/>
           </w:rPr>
-          <m:t>=max</m:t>
+          <m:t>max</m:t>
         </m:r>
         <m:nary>
           <m:naryPr>
@@ -1086,7 +1104,24 @@
                 <w:szCs w:val="36"/>
                 <w:lang w:val="en-US"/>
               </w:rPr>
-              <m:t>k= j</m:t>
+              <m:t>k</m:t>
+            </m:r>
+            <m:r>
+              <w:rPr>
+                <w:rFonts w:ascii="Cambria Math" w:eastAsia="Cambria Math" w:hAnsi="Cambria Math" w:cs="Cambria Math"/>
+                <w:sz w:val="36"/>
+                <w:szCs w:val="36"/>
+              </w:rPr>
+              <m:t xml:space="preserve">= </m:t>
+            </m:r>
+            <m:r>
+              <w:rPr>
+                <w:rFonts w:ascii="Cambria Math" w:eastAsia="Cambria Math" w:hAnsi="Cambria Math" w:cs="Cambria Math"/>
+                <w:sz w:val="36"/>
+                <w:szCs w:val="36"/>
+                <w:lang w:val="en-US"/>
+              </w:rPr>
+              <m:t>j</m:t>
             </m:r>
           </m:sub>
           <m:sup>
@@ -1473,15 +1508,32 @@
         </w:rPr>
         <w:t>SciPy:</w:t>
       </w:r>
-      <w:hyperlink r:id="rId6" w:anchor="scipy-integrate-ode" w:history="1">
-        <w:r>
-          <w:rPr>
-            <w:rStyle w:val="a4"/>
-            <w:lang w:val="en-US"/>
-          </w:rPr>
-          <w:t>docs.scipy.org/doc/scipy/reference/generated/scipy.integrate.ode.html#scipy-integrate-ode</w:t>
-        </w:r>
-      </w:hyperlink>
+      <w:r>
+        <w:fldChar w:fldCharType="begin"/>
+      </w:r>
+      <w:r>
+        <w:rPr>
+          <w:lang w:val="en-US"/>
+        </w:rPr>
+        <w:instrText xml:space="preserve"> HYPERLINK "https://docs.scipy.org/doc/scipy/reference/generated/scipy.integrate.ode.html" \l "scipy-integrate-ode" </w:instrText>
+      </w:r>
+      <w:r>
+        <w:fldChar w:fldCharType="separate"/>
+      </w:r>
+      <w:r>
+        <w:rPr>
+          <w:rStyle w:val="a4"/>
+          <w:lang w:val="en-US"/>
+        </w:rPr>
+        <w:t>docs.scipy.org/doc/scipy/reference/generated/scipy.integrate.ode.html#scipy-integrate-ode</w:t>
+      </w:r>
+      <w:r>
+        <w:rPr>
+          <w:rStyle w:val="a4"/>
+          <w:lang w:val="en-US"/>
+        </w:rPr>
+        <w:fldChar w:fldCharType="end"/>
+      </w:r>
     </w:p>
     <w:p>
       <w:pPr>
@@ -1505,16 +1557,34 @@
         </w:rPr>
         <w:t>matplotlib:</w:t>
       </w:r>
-      <w:hyperlink r:id="rId7" w:anchor="module-matplotlib.pyplot" w:history="1">
-        <w:r>
-          <w:rPr>
-            <w:rStyle w:val="a4"/>
-            <w:rFonts w:ascii="Times New Roman" w:hAnsi="Times New Roman" w:cs="Times New Roman"/>
-            <w:lang w:val="en-US"/>
-          </w:rPr>
-          <w:t>matplotlib.org/api/_as_gen/matplotlib.pyplot.html?highlight=plot#module-matplotlib.pyplot</w:t>
-        </w:r>
-      </w:hyperlink>
+      <w:r>
+        <w:fldChar w:fldCharType="begin"/>
+      </w:r>
+      <w:r>
+        <w:rPr>
+          <w:lang w:val="en-US"/>
+        </w:rPr>
+        <w:instrText xml:space="preserve"> HYPERLINK "https://matplotlib.org/api/_as_gen/matplotlib.pyplot.html?highlight=plot" \l "module-matplotlib.pyplot" </w:instrText>
+      </w:r>
+      <w:r>
+        <w:fldChar w:fldCharType="separate"/>
+      </w:r>
+      <w:r>
+        <w:rPr>
+          <w:rStyle w:val="a4"/>
+          <w:rFonts w:ascii="Times New Roman" w:hAnsi="Times New Roman" w:cs="Times New Roman"/>
+          <w:lang w:val="en-US"/>
+        </w:rPr>
+        <w:t>matplotlib.org/api/_as_gen/matplotlib.pyplot.html?highlight=plot#module-matplotlib.pyplot</w:t>
+      </w:r>
+      <w:r>
+        <w:rPr>
+          <w:rStyle w:val="a4"/>
+          <w:rFonts w:ascii="Times New Roman" w:hAnsi="Times New Roman" w:cs="Times New Roman"/>
+          <w:lang w:val="en-US"/>
+        </w:rPr>
+        <w:fldChar w:fldCharType="end"/>
+      </w:r>
     </w:p>
     <w:p>
       <w:pPr>
@@ -1862,6 +1932,7 @@
           <w:rFonts w:ascii="Times New Roman" w:hAnsi="Times New Roman" w:cs="Times New Roman"/>
         </w:rPr>
       </w:pPr>
+      <w:bookmarkStart w:id="0" w:name="_GoBack"/>
       <w:r>
         <w:rPr>
           <w:noProof/>
@@ -1871,6 +1942,280 @@
             <wp:extent cx="600075" cy="314325"/>
             <wp:effectExtent l="0" t="0" r="9525" b="9525"/>
             <wp:docPr id="5" name="Рисунок 5"/>
+            <wp:cNvGraphicFramePr>
+              <a:graphicFrameLocks xmlns:a="http://schemas.openxmlformats.org/drawingml/2006/main" noChangeAspect="1"/>
+            </wp:cNvGraphicFramePr>
+            <a:graphic xmlns:a="http://schemas.openxmlformats.org/drawingml/2006/main">
+              <a:graphicData uri="http://schemas.openxmlformats.org/drawingml/2006/picture">
+                <pic:pic xmlns:pic="http://schemas.openxmlformats.org/drawingml/2006/picture">
+                  <pic:nvPicPr>
+                    <pic:cNvPr id="1" name=""/>
+                    <pic:cNvPicPr/>
+                  </pic:nvPicPr>
+                  <pic:blipFill>
+                    <a:blip r:embed="rId6"/>
+                    <a:stretch>
+                      <a:fillRect/>
+                    </a:stretch>
+                  </pic:blipFill>
+                  <pic:spPr>
+                    <a:xfrm>
+                      <a:off x="0" y="0"/>
+                      <a:ext cx="600075" cy="314325"/>
+                    </a:xfrm>
+                    <a:prstGeom prst="rect">
+                      <a:avLst/>
+                    </a:prstGeom>
+                  </pic:spPr>
+                </pic:pic>
+              </a:graphicData>
+            </a:graphic>
+          </wp:inline>
+        </w:drawing>
+      </w:r>
+      <w:bookmarkEnd w:id="0"/>
+      <w:r>
+        <w:rPr>
+          <w:noProof/>
+        </w:rPr>
+        <w:drawing>
+          <wp:inline distT="0" distB="0" distL="0" distR="0" wp14:anchorId="244190BB" wp14:editId="025A1673">
+            <wp:extent cx="2000250" cy="295275"/>
+            <wp:effectExtent l="0" t="0" r="0" b="9525"/>
+            <wp:docPr id="4" name="Рисунок 4"/>
+            <wp:cNvGraphicFramePr>
+              <a:graphicFrameLocks xmlns:a="http://schemas.openxmlformats.org/drawingml/2006/main" noChangeAspect="1"/>
+            </wp:cNvGraphicFramePr>
+            <a:graphic xmlns:a="http://schemas.openxmlformats.org/drawingml/2006/main">
+              <a:graphicData uri="http://schemas.openxmlformats.org/drawingml/2006/picture">
+                <pic:pic xmlns:pic="http://schemas.openxmlformats.org/drawingml/2006/picture">
+                  <pic:nvPicPr>
+                    <pic:cNvPr id="1" name=""/>
+                    <pic:cNvPicPr/>
+                  </pic:nvPicPr>
+                  <pic:blipFill>
+                    <a:blip r:embed="rId7"/>
+                    <a:stretch>
+                      <a:fillRect/>
+                    </a:stretch>
+                  </pic:blipFill>
+                  <pic:spPr>
+                    <a:xfrm>
+                      <a:off x="0" y="0"/>
+                      <a:ext cx="2000250" cy="295275"/>
+                    </a:xfrm>
+                    <a:prstGeom prst="rect">
+                      <a:avLst/>
+                    </a:prstGeom>
+                  </pic:spPr>
+                </pic:pic>
+              </a:graphicData>
+            </a:graphic>
+          </wp:inline>
+        </w:drawing>
+      </w:r>
+    </w:p>
+    <w:p>
+      <w:pPr>
+        <w:widowControl w:val="0"/>
+        <w:tabs>
+          <w:tab w:val="left" w:pos="5954"/>
+          <w:tab w:val="left" w:pos="6908"/>
+          <w:tab w:val="left" w:pos="7208"/>
+        </w:tabs>
+        <w:spacing w:after="120" w:line="240" w:lineRule="auto"/>
+        <w:ind w:left="567"/>
+        <w:rPr>
+          <w:rFonts w:ascii="Times New Roman" w:hAnsi="Times New Roman" w:cs="Times New Roman"/>
+        </w:rPr>
+      </w:pPr>
+      <w:r>
+        <w:rPr>
+          <w:rFonts w:ascii="Times New Roman" w:hAnsi="Times New Roman" w:cs="Times New Roman"/>
+          <w:b/>
+          <w:bCs/>
+          <w:sz w:val="30"/>
+          <w:szCs w:val="30"/>
+        </w:rPr>
+        <w:t xml:space="preserve">    </w:t>
+      </w:r>
+      <w:r>
+        <w:rPr>
+          <w:rFonts w:ascii="Times New Roman" w:hAnsi="Times New Roman" w:cs="Times New Roman"/>
+        </w:rPr>
+        <w:t>Также при работе с матриц</w:t>
+      </w:r>
+      <w:r>
+        <w:rPr>
+          <w:rFonts w:ascii="Times New Roman" w:hAnsi="Times New Roman" w:cs="Times New Roman"/>
+        </w:rPr>
+        <w:t>ей</w:t>
+      </w:r>
+      <w:r>
+        <w:rPr>
+          <w:rFonts w:ascii="Times New Roman" w:hAnsi="Times New Roman" w:cs="Times New Roman"/>
+        </w:rPr>
+        <w:t xml:space="preserve">, хотелось бы иметь возможность смотреть на число </w:t>
+      </w:r>
+      <w:r>
+        <w:rPr>
+          <w:rFonts w:ascii="Times New Roman" w:hAnsi="Times New Roman" w:cs="Times New Roman"/>
+        </w:rPr>
+        <w:t xml:space="preserve">обусловленности матрицы. При помощи числа </w:t>
+      </w:r>
+      <w:r>
+        <w:rPr>
+          <w:rFonts w:ascii="Times New Roman" w:hAnsi="Times New Roman" w:cs="Times New Roman"/>
+          <w:b/>
+          <w:bCs/>
+          <w:lang w:val="en-US"/>
+        </w:rPr>
+        <w:t>cond</w:t>
+      </w:r>
+      <w:r>
+        <w:rPr>
+          <w:rFonts w:ascii="Times New Roman" w:hAnsi="Times New Roman" w:cs="Times New Roman"/>
+        </w:rPr>
+        <w:t xml:space="preserve"> можем проводить анализ возникающих ситуации.</w:t>
+      </w:r>
+      <w:r>
+        <w:rPr>
+          <w:rFonts w:ascii="Times New Roman" w:hAnsi="Times New Roman" w:cs="Times New Roman"/>
+        </w:rPr>
+        <w:t xml:space="preserve"> </w:t>
+      </w:r>
+    </w:p>
+    <w:p>
+      <w:pPr>
+        <w:widowControl w:val="0"/>
+        <w:tabs>
+          <w:tab w:val="left" w:pos="5954"/>
+          <w:tab w:val="left" w:pos="6908"/>
+          <w:tab w:val="left" w:pos="7208"/>
+        </w:tabs>
+        <w:spacing w:after="120" w:line="240" w:lineRule="auto"/>
+        <w:ind w:left="567"/>
+        <w:rPr>
+          <w:rFonts w:ascii="Times New Roman" w:hAnsi="Times New Roman" w:cs="Times New Roman"/>
+        </w:rPr>
+      </w:pPr>
+      <w:r>
+        <w:rPr>
+          <w:rFonts w:ascii="Times New Roman" w:hAnsi="Times New Roman" w:cs="Times New Roman"/>
+        </w:rPr>
+        <w:t xml:space="preserve">    Также в </w:t>
+      </w:r>
+      <w:r>
+        <w:rPr>
+          <w:rFonts w:ascii="Times New Roman" w:hAnsi="Times New Roman" w:cs="Times New Roman"/>
+        </w:rPr>
+        <w:t xml:space="preserve">учебнике, нашего лектора (Устинов С.М.) </w:t>
+      </w:r>
+      <w:r>
+        <w:rPr>
+          <w:rFonts w:ascii="Times New Roman" w:hAnsi="Times New Roman" w:cs="Times New Roman"/>
+        </w:rPr>
+        <w:t>сказано то, что на практике плох</w:t>
+      </w:r>
+      <w:r>
+        <w:rPr>
+          <w:rFonts w:ascii="Times New Roman" w:hAnsi="Times New Roman" w:cs="Times New Roman"/>
+        </w:rPr>
+        <w:t>ая</w:t>
+      </w:r>
+      <w:r>
+        <w:rPr>
+          <w:rFonts w:ascii="Times New Roman" w:hAnsi="Times New Roman" w:cs="Times New Roman"/>
+        </w:rPr>
+        <w:t xml:space="preserve"> обусловленност</w:t>
+      </w:r>
+      <w:r>
+        <w:rPr>
+          <w:rFonts w:ascii="Times New Roman" w:hAnsi="Times New Roman" w:cs="Times New Roman"/>
+        </w:rPr>
+        <w:t>ь</w:t>
+      </w:r>
+      <w:r>
+        <w:rPr>
+          <w:rFonts w:ascii="Times New Roman" w:hAnsi="Times New Roman" w:cs="Times New Roman"/>
+        </w:rPr>
+        <w:t xml:space="preserve"> часто сопровождается малой величиной определителя матрицы </w:t>
+      </w:r>
+      <w:r>
+        <w:rPr>
+          <w:rFonts w:ascii="Times New Roman" w:hAnsi="Times New Roman" w:cs="Times New Roman"/>
+          <w:b/>
+          <w:bCs/>
+          <w:lang w:val="en-US"/>
+        </w:rPr>
+        <w:t>det</w:t>
+      </w:r>
+      <w:r>
+        <w:rPr>
+          <w:rFonts w:ascii="Times New Roman" w:hAnsi="Times New Roman" w:cs="Times New Roman"/>
+          <w:b/>
+          <w:bCs/>
+        </w:rPr>
+        <w:t>(</w:t>
+      </w:r>
+      <w:r>
+        <w:rPr>
+          <w:rFonts w:ascii="Times New Roman" w:hAnsi="Times New Roman" w:cs="Times New Roman"/>
+          <w:b/>
+          <w:bCs/>
+          <w:lang w:val="en-US"/>
+        </w:rPr>
+        <w:t>C</w:t>
+      </w:r>
+      <w:r>
+        <w:rPr>
+          <w:rFonts w:ascii="Times New Roman" w:hAnsi="Times New Roman" w:cs="Times New Roman"/>
+          <w:b/>
+          <w:bCs/>
+        </w:rPr>
+        <w:t>)</w:t>
+      </w:r>
+      <w:r>
+        <w:rPr>
+          <w:rFonts w:ascii="Times New Roman" w:hAnsi="Times New Roman" w:cs="Times New Roman"/>
+        </w:rPr>
+        <w:t>, так к</w:t>
+      </w:r>
+      <w:r>
+        <w:rPr>
+          <w:rFonts w:ascii="Times New Roman" w:hAnsi="Times New Roman" w:cs="Times New Roman"/>
+        </w:rPr>
+        <w:t>ак работа подразумевает некоторое личное исследование, хочу дополнительно высчитать определитель и подтвердить на практике данное утверждение из учебника.</w:t>
+      </w:r>
+    </w:p>
+    <w:p>
+      <w:pPr>
+        <w:widowControl w:val="0"/>
+        <w:tabs>
+          <w:tab w:val="left" w:pos="5954"/>
+          <w:tab w:val="left" w:pos="6908"/>
+          <w:tab w:val="left" w:pos="7208"/>
+        </w:tabs>
+        <w:spacing w:after="120" w:line="240" w:lineRule="auto"/>
+        <w:jc w:val="center"/>
+        <w:rPr>
+          <w:rFonts w:ascii="Times New Roman" w:hAnsi="Times New Roman" w:cs="Times New Roman"/>
+          <w:b/>
+          <w:bCs/>
+          <w:sz w:val="30"/>
+          <w:szCs w:val="30"/>
+        </w:rPr>
+      </w:pPr>
+      <w:r>
+        <w:rPr>
+          <w:noProof/>
+        </w:rPr>
+        <w:lastRenderedPageBreak/>
+        <w:drawing>
+          <wp:inline distT="0" distB="0" distL="0" distR="0" wp14:anchorId="6CFAFF4C" wp14:editId="161D804F">
+            <wp:extent cx="5759450" cy="5029283"/>
+            <wp:effectExtent l="0" t="0" r="0" b="0"/>
+            <wp:docPr id="1" name="Рисунок 1"/>
             <wp:cNvGraphicFramePr>
               <a:graphicFrameLocks xmlns:a="http://schemas.openxmlformats.org/drawingml/2006/main" noChangeAspect="1"/>
             </wp:cNvGraphicFramePr>
@@ -1890,7 +2235,7 @@
                   <pic:spPr>
                     <a:xfrm>
                       <a:off x="0" y="0"/>
-                      <a:ext cx="600075" cy="314325"/>
+                      <a:ext cx="5769695" cy="5038229"/>
                     </a:xfrm>
                     <a:prstGeom prst="rect">
                       <a:avLst/>
@@ -1902,15 +2247,62 @@
           </wp:inline>
         </w:drawing>
       </w:r>
+    </w:p>
+    <w:p>
+      <w:pPr>
+        <w:widowControl w:val="0"/>
+        <w:tabs>
+          <w:tab w:val="left" w:pos="5954"/>
+          <w:tab w:val="left" w:pos="6908"/>
+          <w:tab w:val="left" w:pos="7208"/>
+        </w:tabs>
+        <w:spacing w:after="120" w:line="240" w:lineRule="auto"/>
+        <w:ind w:left="567"/>
+        <w:rPr>
+          <w:rFonts w:ascii="Times New Roman" w:hAnsi="Times New Roman" w:cs="Times New Roman"/>
+        </w:rPr>
+      </w:pPr>
+      <w:r>
+        <w:rPr>
+          <w:rFonts w:ascii="Times New Roman" w:hAnsi="Times New Roman" w:cs="Times New Roman"/>
+        </w:rPr>
+        <w:t xml:space="preserve">    Результаты работы программы для всех трех случаев</w:t>
+      </w:r>
+      <w:r>
+        <w:rPr>
+          <w:rFonts w:ascii="Times New Roman" w:hAnsi="Times New Roman" w:cs="Times New Roman"/>
+        </w:rPr>
+        <w:t>:</w:t>
+      </w:r>
+    </w:p>
+    <w:p>
+      <w:pPr>
+        <w:widowControl w:val="0"/>
+        <w:tabs>
+          <w:tab w:val="left" w:pos="5954"/>
+          <w:tab w:val="left" w:pos="6908"/>
+          <w:tab w:val="left" w:pos="7208"/>
+        </w:tabs>
+        <w:spacing w:after="120" w:line="240" w:lineRule="auto"/>
+        <w:ind w:left="567"/>
+        <w:jc w:val="center"/>
+        <w:rPr>
+          <w:rFonts w:ascii="Times New Roman" w:hAnsi="Times New Roman" w:cs="Times New Roman"/>
+          <w:b/>
+          <w:bCs/>
+          <w:sz w:val="30"/>
+          <w:szCs w:val="30"/>
+        </w:rPr>
+      </w:pPr>
       <w:r>
         <w:rPr>
           <w:noProof/>
         </w:rPr>
         <w:drawing>
-          <wp:inline distT="0" distB="0" distL="0" distR="0" wp14:anchorId="244190BB" wp14:editId="025A1673">
-            <wp:extent cx="2000250" cy="295275"/>
-            <wp:effectExtent l="0" t="0" r="0" b="9525"/>
-            <wp:docPr id="4" name="Рисунок 4"/>
+          <wp:inline distT="0" distB="0" distL="0" distR="0" wp14:anchorId="557373E7" wp14:editId="49324068">
+            <wp:extent cx="4695825" cy="3810000"/>
+            <wp:effectExtent l="0" t="0" r="9525" b="0"/>
+            <wp:docPr id="6" name="Рисунок 6"/>
             <wp:cNvGraphicFramePr>
               <a:graphicFrameLocks xmlns:a="http://schemas.openxmlformats.org/drawingml/2006/main" noChangeAspect="1"/>
             </wp:cNvGraphicFramePr>
@@ -1930,7 +2322,7 @@
                   <pic:spPr>
                     <a:xfrm>
                       <a:off x="0" y="0"/>
-                      <a:ext cx="2000250" cy="295275"/>
+                      <a:ext cx="4695825" cy="3810000"/>
                     </a:xfrm>
                     <a:prstGeom prst="rect">
                       <a:avLst/>
@@ -1962,156 +2354,16 @@
           <w:szCs w:val="30"/>
         </w:rPr>
       </w:pPr>
-    </w:p>
-    <w:p>
-      <w:pPr>
-        <w:widowControl w:val="0"/>
-        <w:tabs>
-          <w:tab w:val="left" w:pos="5954"/>
-          <w:tab w:val="left" w:pos="6908"/>
-          <w:tab w:val="left" w:pos="7208"/>
-        </w:tabs>
-        <w:spacing w:after="120" w:line="240" w:lineRule="auto"/>
-        <w:ind w:left="567"/>
-        <w:jc w:val="center"/>
-        <w:rPr>
-          <w:rFonts w:ascii="Times New Roman" w:hAnsi="Times New Roman" w:cs="Times New Roman"/>
-          <w:b/>
-          <w:bCs/>
-          <w:sz w:val="30"/>
-          <w:szCs w:val="30"/>
-        </w:rPr>
-      </w:pPr>
-    </w:p>
-    <w:p>
-      <w:pPr>
-        <w:widowControl w:val="0"/>
-        <w:tabs>
-          <w:tab w:val="left" w:pos="5954"/>
-          <w:tab w:val="left" w:pos="6908"/>
-          <w:tab w:val="left" w:pos="7208"/>
-        </w:tabs>
-        <w:spacing w:after="120" w:line="240" w:lineRule="auto"/>
-        <w:ind w:left="567"/>
-        <w:jc w:val="center"/>
-        <w:rPr>
-          <w:rFonts w:ascii="Times New Roman" w:hAnsi="Times New Roman" w:cs="Times New Roman"/>
-          <w:b/>
-          <w:bCs/>
-          <w:sz w:val="30"/>
-          <w:szCs w:val="30"/>
-        </w:rPr>
-      </w:pPr>
-    </w:p>
-    <w:p>
-      <w:pPr>
-        <w:widowControl w:val="0"/>
-        <w:tabs>
-          <w:tab w:val="left" w:pos="5954"/>
-          <w:tab w:val="left" w:pos="6908"/>
-          <w:tab w:val="left" w:pos="7208"/>
-        </w:tabs>
-        <w:spacing w:after="120" w:line="240" w:lineRule="auto"/>
-        <w:ind w:left="567"/>
-        <w:jc w:val="center"/>
-        <w:rPr>
-          <w:rFonts w:ascii="Times New Roman" w:hAnsi="Times New Roman" w:cs="Times New Roman"/>
-          <w:b/>
-          <w:bCs/>
-          <w:sz w:val="30"/>
-          <w:szCs w:val="30"/>
-        </w:rPr>
-      </w:pPr>
-    </w:p>
-    <w:p>
-      <w:pPr>
-        <w:widowControl w:val="0"/>
-        <w:tabs>
-          <w:tab w:val="left" w:pos="5954"/>
-          <w:tab w:val="left" w:pos="6908"/>
-          <w:tab w:val="left" w:pos="7208"/>
-        </w:tabs>
-        <w:spacing w:after="120" w:line="240" w:lineRule="auto"/>
-        <w:ind w:left="567"/>
-        <w:jc w:val="center"/>
-        <w:rPr>
-          <w:rFonts w:ascii="Times New Roman" w:hAnsi="Times New Roman" w:cs="Times New Roman"/>
-          <w:b/>
-          <w:bCs/>
-          <w:sz w:val="30"/>
-          <w:szCs w:val="30"/>
-        </w:rPr>
-      </w:pPr>
-    </w:p>
-    <w:p>
-      <w:pPr>
-        <w:widowControl w:val="0"/>
-        <w:tabs>
-          <w:tab w:val="left" w:pos="5954"/>
-          <w:tab w:val="left" w:pos="6908"/>
-          <w:tab w:val="left" w:pos="7208"/>
-        </w:tabs>
-        <w:spacing w:after="120" w:line="240" w:lineRule="auto"/>
-        <w:ind w:left="567"/>
-        <w:jc w:val="center"/>
-        <w:rPr>
-          <w:rFonts w:ascii="Times New Roman" w:hAnsi="Times New Roman" w:cs="Times New Roman"/>
-          <w:b/>
-          <w:bCs/>
-          <w:sz w:val="30"/>
-          <w:szCs w:val="30"/>
-        </w:rPr>
-      </w:pPr>
-    </w:p>
-    <w:p>
-      <w:pPr>
-        <w:widowControl w:val="0"/>
-        <w:tabs>
-          <w:tab w:val="left" w:pos="5954"/>
-          <w:tab w:val="left" w:pos="6908"/>
-          <w:tab w:val="left" w:pos="7208"/>
-        </w:tabs>
-        <w:spacing w:after="120" w:line="240" w:lineRule="auto"/>
-        <w:ind w:left="567"/>
-        <w:jc w:val="center"/>
-        <w:rPr>
-          <w:rFonts w:ascii="Times New Roman" w:hAnsi="Times New Roman" w:cs="Times New Roman"/>
-          <w:b/>
-          <w:bCs/>
-          <w:sz w:val="30"/>
-          <w:szCs w:val="30"/>
-        </w:rPr>
-      </w:pPr>
-    </w:p>
-    <w:p>
-      <w:pPr>
-        <w:widowControl w:val="0"/>
-        <w:tabs>
-          <w:tab w:val="left" w:pos="5954"/>
-          <w:tab w:val="left" w:pos="6908"/>
-          <w:tab w:val="left" w:pos="7208"/>
-        </w:tabs>
-        <w:spacing w:after="120" w:line="240" w:lineRule="auto"/>
-        <w:ind w:left="567"/>
-        <w:jc w:val="center"/>
-        <w:rPr>
-          <w:rFonts w:ascii="Times New Roman" w:hAnsi="Times New Roman" w:cs="Times New Roman"/>
-          <w:b/>
-          <w:bCs/>
-          <w:sz w:val="30"/>
-          <w:szCs w:val="30"/>
-        </w:rPr>
-      </w:pPr>
       <w:r>
         <w:rPr>
           <w:noProof/>
         </w:rPr>
         <w:lastRenderedPageBreak/>
         <w:drawing>
-          <wp:inline distT="0" distB="0" distL="0" distR="0" wp14:anchorId="64B7AF77" wp14:editId="2D840F93">
-            <wp:extent cx="5940425" cy="4387850"/>
-            <wp:effectExtent l="0" t="0" r="3175" b="0"/>
-            <wp:docPr id="1" name="Рисунок 1"/>
+          <wp:inline distT="0" distB="0" distL="0" distR="0" wp14:anchorId="550D71C7" wp14:editId="4034F5A3">
+            <wp:extent cx="4657725" cy="3522349"/>
+            <wp:effectExtent l="0" t="0" r="0" b="1905"/>
+            <wp:docPr id="9" name="Рисунок 9"/>
             <wp:cNvGraphicFramePr>
               <a:graphicFrameLocks xmlns:a="http://schemas.openxmlformats.org/drawingml/2006/main" noChangeAspect="1"/>
             </wp:cNvGraphicFramePr>
@@ -2131,7 +2383,7 @@
                   <pic:spPr>
                     <a:xfrm>
                       <a:off x="0" y="0"/>
-                      <a:ext cx="5940425" cy="4387850"/>
+                      <a:ext cx="4672321" cy="3533387"/>
                     </a:xfrm>
                     <a:prstGeom prst="rect">
                       <a:avLst/>
@@ -2154,21 +2406,29 @@
         </w:tabs>
         <w:spacing w:after="120" w:line="240" w:lineRule="auto"/>
         <w:ind w:left="567"/>
-        <w:rPr>
-          <w:rFonts w:ascii="Times New Roman" w:hAnsi="Times New Roman" w:cs="Times New Roman"/>
-        </w:rPr>
-      </w:pPr>
-      <w:r>
-        <w:rPr>
-          <w:rFonts w:ascii="Times New Roman" w:hAnsi="Times New Roman" w:cs="Times New Roman"/>
-        </w:rPr>
-        <w:t xml:space="preserve">    Результаты работы программы для всех трех случаев</w:t>
-      </w:r>
-      <w:r>
-        <w:rPr>
-          <w:rFonts w:ascii="Times New Roman" w:hAnsi="Times New Roman" w:cs="Times New Roman"/>
-        </w:rPr>
-        <w:t>:</w:t>
+        <w:jc w:val="center"/>
+        <w:rPr>
+          <w:rFonts w:ascii="Times New Roman" w:hAnsi="Times New Roman" w:cs="Times New Roman"/>
+        </w:rPr>
+      </w:pPr>
+      <w:r>
+        <w:rPr>
+          <w:rFonts w:ascii="Times New Roman" w:hAnsi="Times New Roman" w:cs="Times New Roman"/>
+        </w:rPr>
+        <w:t xml:space="preserve">(Матрица при </w:t>
+      </w:r>
+      <w:r>
+        <w:rPr>
+          <w:rFonts w:ascii="Times New Roman" w:hAnsi="Times New Roman" w:cs="Times New Roman"/>
+          <w:lang w:val="en-US"/>
+        </w:rPr>
+        <w:t>d</w:t>
+      </w:r>
+      <w:r>
+        <w:rPr>
+          <w:rFonts w:ascii="Times New Roman" w:hAnsi="Times New Roman" w:cs="Times New Roman"/>
+        </w:rPr>
+        <w:t xml:space="preserve"> = 10000 немного поехала, но только визуально)</w:t>
       </w:r>
     </w:p>
     <w:p>
@@ -2195,10 +2455,10 @@
           <w:noProof/>
         </w:rPr>
         <w:drawing>
-          <wp:inline distT="0" distB="0" distL="0" distR="0" wp14:anchorId="6AB2FE3B" wp14:editId="6FCFFE77">
-            <wp:extent cx="4676775" cy="3457575"/>
-            <wp:effectExtent l="0" t="0" r="9525" b="9525"/>
-            <wp:docPr id="7" name="Рисунок 7"/>
+          <wp:inline distT="0" distB="0" distL="0" distR="0" wp14:anchorId="646F83E8" wp14:editId="6FD23EC0">
+            <wp:extent cx="4010025" cy="5137845"/>
+            <wp:effectExtent l="0" t="0" r="0" b="5715"/>
+            <wp:docPr id="11" name="Рисунок 11"/>
             <wp:cNvGraphicFramePr>
               <a:graphicFrameLocks xmlns:a="http://schemas.openxmlformats.org/drawingml/2006/main" noChangeAspect="1"/>
             </wp:cNvGraphicFramePr>
@@ -2218,7 +2478,7 @@
                   <pic:spPr>
                     <a:xfrm>
                       <a:off x="0" y="0"/>
-                      <a:ext cx="4676775" cy="3457575"/>
+                      <a:ext cx="4013231" cy="5141952"/>
                     </a:xfrm>
                     <a:prstGeom prst="rect">
                       <a:avLst/>
@@ -2252,44 +2512,34 @@
       </w:pPr>
       <w:r>
         <w:rPr>
-          <w:noProof/>
+          <w:rFonts w:ascii="Times New Roman" w:hAnsi="Times New Roman" w:cs="Times New Roman"/>
+          <w:b/>
+          <w:bCs/>
+          <w:sz w:val="30"/>
+          <w:szCs w:val="30"/>
         </w:rPr>
         <w:lastRenderedPageBreak/>
-        <w:drawing>
-          <wp:inline distT="0" distB="0" distL="0" distR="0" wp14:anchorId="05E979F5" wp14:editId="68F84E52">
-            <wp:extent cx="4991100" cy="3448050"/>
-            <wp:effectExtent l="0" t="0" r="0" b="0"/>
-            <wp:docPr id="8" name="Рисунок 8"/>
-            <wp:cNvGraphicFramePr>
-              <a:graphicFrameLocks xmlns:a="http://schemas.openxmlformats.org/drawingml/2006/main" noChangeAspect="1"/>
-            </wp:cNvGraphicFramePr>
-            <a:graphic xmlns:a="http://schemas.openxmlformats.org/drawingml/2006/main">
-              <a:graphicData uri="http://schemas.openxmlformats.org/drawingml/2006/picture">
-                <pic:pic xmlns:pic="http://schemas.openxmlformats.org/drawingml/2006/picture">
-                  <pic:nvPicPr>
-                    <pic:cNvPr id="1" name=""/>
-                    <pic:cNvPicPr/>
-                  </pic:nvPicPr>
-                  <pic:blipFill>
-                    <a:blip r:embed="rId12"/>
-                    <a:stretch>
-                      <a:fillRect/>
-                    </a:stretch>
-                  </pic:blipFill>
-                  <pic:spPr>
-                    <a:xfrm>
-                      <a:off x="0" y="0"/>
-                      <a:ext cx="4991100" cy="3448050"/>
-                    </a:xfrm>
-                    <a:prstGeom prst="rect">
-                      <a:avLst/>
-                    </a:prstGeom>
-                  </pic:spPr>
-                </pic:pic>
-              </a:graphicData>
-            </a:graphic>
-          </wp:inline>
-        </w:drawing>
+        <w:t>Вывод</w:t>
+      </w:r>
+      <w:r>
+        <w:rPr>
+          <w:rFonts w:ascii="Times New Roman" w:hAnsi="Times New Roman" w:cs="Times New Roman"/>
+          <w:b/>
+          <w:bCs/>
+          <w:sz w:val="30"/>
+          <w:szCs w:val="30"/>
+        </w:rPr>
+        <w:t>ы</w:t>
+      </w:r>
+      <w:r>
+        <w:rPr>
+          <w:rFonts w:ascii="Times New Roman" w:hAnsi="Times New Roman" w:cs="Times New Roman"/>
+          <w:b/>
+          <w:bCs/>
+          <w:sz w:val="30"/>
+          <w:szCs w:val="30"/>
+        </w:rPr>
+        <w:t>:</w:t>
       </w:r>
     </w:p>
     <w:p>
@@ -2302,172 +2552,6 @@
         </w:tabs>
         <w:spacing w:after="120" w:line="240" w:lineRule="auto"/>
         <w:ind w:left="567"/>
-        <w:jc w:val="center"/>
-        <w:rPr>
-          <w:rFonts w:ascii="Times New Roman" w:hAnsi="Times New Roman" w:cs="Times New Roman"/>
-        </w:rPr>
-      </w:pPr>
-      <w:r>
-        <w:rPr>
-          <w:rFonts w:ascii="Times New Roman" w:hAnsi="Times New Roman" w:cs="Times New Roman"/>
-        </w:rPr>
-        <w:t xml:space="preserve">(Матрица при </w:t>
-      </w:r>
-      <w:r>
-        <w:rPr>
-          <w:rFonts w:ascii="Times New Roman" w:hAnsi="Times New Roman" w:cs="Times New Roman"/>
-          <w:lang w:val="en-US"/>
-        </w:rPr>
-        <w:t>d</w:t>
-      </w:r>
-      <w:r>
-        <w:rPr>
-          <w:rFonts w:ascii="Times New Roman" w:hAnsi="Times New Roman" w:cs="Times New Roman"/>
-        </w:rPr>
-        <w:t xml:space="preserve"> = 10000 немного поехала, но только визуально)</w:t>
-      </w:r>
-    </w:p>
-    <w:p>
-      <w:pPr>
-        <w:widowControl w:val="0"/>
-        <w:tabs>
-          <w:tab w:val="left" w:pos="5954"/>
-          <w:tab w:val="left" w:pos="6908"/>
-          <w:tab w:val="left" w:pos="7208"/>
-        </w:tabs>
-        <w:spacing w:after="120" w:line="240" w:lineRule="auto"/>
-        <w:ind w:left="567"/>
-        <w:jc w:val="center"/>
-        <w:rPr>
-          <w:rFonts w:ascii="Times New Roman" w:hAnsi="Times New Roman" w:cs="Times New Roman"/>
-          <w:b/>
-          <w:bCs/>
-          <w:sz w:val="30"/>
-          <w:szCs w:val="30"/>
-        </w:rPr>
-      </w:pPr>
-      <w:r>
-        <w:rPr>
-          <w:noProof/>
-        </w:rPr>
-        <w:drawing>
-          <wp:inline distT="0" distB="0" distL="0" distR="0" wp14:anchorId="69467A94" wp14:editId="4FD97733">
-            <wp:extent cx="4324350" cy="5133975"/>
-            <wp:effectExtent l="0" t="0" r="0" b="9525"/>
-            <wp:docPr id="10" name="Рисунок 10"/>
-            <wp:cNvGraphicFramePr>
-              <a:graphicFrameLocks xmlns:a="http://schemas.openxmlformats.org/drawingml/2006/main" noChangeAspect="1"/>
-            </wp:cNvGraphicFramePr>
-            <a:graphic xmlns:a="http://schemas.openxmlformats.org/drawingml/2006/main">
-              <a:graphicData uri="http://schemas.openxmlformats.org/drawingml/2006/picture">
-                <pic:pic xmlns:pic="http://schemas.openxmlformats.org/drawingml/2006/picture">
-                  <pic:nvPicPr>
-                    <pic:cNvPr id="1" name=""/>
-                    <pic:cNvPicPr/>
-                  </pic:nvPicPr>
-                  <pic:blipFill>
-                    <a:blip r:embed="rId13"/>
-                    <a:stretch>
-                      <a:fillRect/>
-                    </a:stretch>
-                  </pic:blipFill>
-                  <pic:spPr>
-                    <a:xfrm>
-                      <a:off x="0" y="0"/>
-                      <a:ext cx="4324350" cy="5133975"/>
-                    </a:xfrm>
-                    <a:prstGeom prst="rect">
-                      <a:avLst/>
-                    </a:prstGeom>
-                  </pic:spPr>
-                </pic:pic>
-              </a:graphicData>
-            </a:graphic>
-          </wp:inline>
-        </w:drawing>
-      </w:r>
-    </w:p>
-    <w:p>
-      <w:pPr>
-        <w:widowControl w:val="0"/>
-        <w:tabs>
-          <w:tab w:val="left" w:pos="5954"/>
-          <w:tab w:val="left" w:pos="6908"/>
-          <w:tab w:val="left" w:pos="7208"/>
-        </w:tabs>
-        <w:spacing w:after="120" w:line="240" w:lineRule="auto"/>
-        <w:ind w:left="567"/>
-        <w:jc w:val="center"/>
-        <w:rPr>
-          <w:rFonts w:ascii="Times New Roman" w:hAnsi="Times New Roman" w:cs="Times New Roman"/>
-          <w:b/>
-          <w:bCs/>
-          <w:sz w:val="30"/>
-          <w:szCs w:val="30"/>
-        </w:rPr>
-      </w:pPr>
-    </w:p>
-    <w:p>
-      <w:pPr>
-        <w:widowControl w:val="0"/>
-        <w:tabs>
-          <w:tab w:val="left" w:pos="5954"/>
-          <w:tab w:val="left" w:pos="6908"/>
-          <w:tab w:val="left" w:pos="7208"/>
-        </w:tabs>
-        <w:spacing w:after="120" w:line="240" w:lineRule="auto"/>
-        <w:ind w:left="567"/>
-        <w:jc w:val="center"/>
-        <w:rPr>
-          <w:rFonts w:ascii="Times New Roman" w:hAnsi="Times New Roman" w:cs="Times New Roman"/>
-          <w:b/>
-          <w:bCs/>
-          <w:sz w:val="30"/>
-          <w:szCs w:val="30"/>
-        </w:rPr>
-      </w:pPr>
-      <w:r>
-        <w:rPr>
-          <w:rFonts w:ascii="Times New Roman" w:hAnsi="Times New Roman" w:cs="Times New Roman"/>
-          <w:b/>
-          <w:bCs/>
-          <w:sz w:val="30"/>
-          <w:szCs w:val="30"/>
-        </w:rPr>
-        <w:lastRenderedPageBreak/>
-        <w:t>Вывод</w:t>
-      </w:r>
-      <w:r>
-        <w:rPr>
-          <w:rFonts w:ascii="Times New Roman" w:hAnsi="Times New Roman" w:cs="Times New Roman"/>
-          <w:b/>
-          <w:bCs/>
-          <w:sz w:val="30"/>
-          <w:szCs w:val="30"/>
-        </w:rPr>
-        <w:t>ы</w:t>
-      </w:r>
-      <w:r>
-        <w:rPr>
-          <w:rFonts w:ascii="Times New Roman" w:hAnsi="Times New Roman" w:cs="Times New Roman"/>
-          <w:b/>
-          <w:bCs/>
-          <w:sz w:val="30"/>
-          <w:szCs w:val="30"/>
-        </w:rPr>
-        <w:t>:</w:t>
-      </w:r>
-    </w:p>
-    <w:p>
-      <w:pPr>
-        <w:widowControl w:val="0"/>
-        <w:tabs>
-          <w:tab w:val="left" w:pos="5954"/>
-          <w:tab w:val="left" w:pos="6908"/>
-          <w:tab w:val="left" w:pos="7208"/>
-        </w:tabs>
-        <w:spacing w:after="120" w:line="240" w:lineRule="auto"/>
-        <w:ind w:left="567"/>
         <w:rPr>
           <w:rFonts w:ascii="Times New Roman" w:hAnsi="Times New Roman" w:cs="Times New Roman"/>
         </w:rPr>
@@ -2503,13 +2587,15 @@
         <w:tblLook w:val="04A0" w:firstRow="1" w:lastRow="0" w:firstColumn="1" w:lastColumn="0" w:noHBand="0" w:noVBand="1"/>
       </w:tblPr>
       <w:tblGrid>
-        <w:gridCol w:w="4319"/>
-        <w:gridCol w:w="4459"/>
+        <w:gridCol w:w="2122"/>
+        <w:gridCol w:w="2666"/>
+        <w:gridCol w:w="2010"/>
+        <w:gridCol w:w="1980"/>
       </w:tblGrid>
       <w:tr>
         <w:tc>
           <w:tcPr>
-            <w:tcW w:w="4672" w:type="dxa"/>
+            <w:tcW w:w="2122" w:type="dxa"/>
           </w:tcPr>
           <w:p>
             <w:pPr>
@@ -2523,7 +2609,6 @@
               <w:jc w:val="center"/>
               <w:rPr>
                 <w:rFonts w:ascii="Times New Roman" w:hAnsi="Times New Roman" w:cs="Times New Roman"/>
-                <w:lang w:val="en-US"/>
               </w:rPr>
             </w:pPr>
             <w:r>
@@ -2536,7 +2621,7 @@
         </w:tc>
         <w:tc>
           <w:tcPr>
-            <w:tcW w:w="4673" w:type="dxa"/>
+            <w:tcW w:w="2666" w:type="dxa"/>
           </w:tcPr>
           <w:p>
             <w:pPr>
@@ -2550,29 +2635,54 @@
               <w:jc w:val="center"/>
               <w:rPr>
                 <w:rFonts w:ascii="Times New Roman" w:hAnsi="Times New Roman" w:cs="Times New Roman"/>
-                <w:lang w:val="en-US"/>
               </w:rPr>
             </w:pPr>
-            <w:r>
-              <w:rPr>
-                <w:rFonts w:ascii="Times New Roman" w:hAnsi="Times New Roman" w:cs="Times New Roman"/>
-              </w:rPr>
-              <w:t xml:space="preserve">Норма матрицы </w:t>
-            </w:r>
-            <w:r>
-              <w:rPr>
-                <w:rFonts w:ascii="Times New Roman" w:hAnsi="Times New Roman" w:cs="Times New Roman"/>
-                <w:lang w:val="en-US"/>
-              </w:rPr>
-              <w:t>R</w:t>
-            </w:r>
+            <m:oMathPara>
+              <m:oMath>
+                <m:d>
+                  <m:dPr>
+                    <m:begChr m:val="|"/>
+                    <m:endChr m:val="|"/>
+                    <m:ctrlPr>
+                      <w:rPr>
+                        <w:rFonts w:ascii="Cambria Math" w:hAnsi="Cambria Math" w:cs="Times New Roman"/>
+                        <w:i/>
+                        <w:lang w:val="en-US"/>
+                      </w:rPr>
+                    </m:ctrlPr>
+                  </m:dPr>
+                  <m:e>
+                    <m:d>
+                      <m:dPr>
+                        <m:begChr m:val="|"/>
+                        <m:endChr m:val="|"/>
+                        <m:ctrlPr>
+                          <w:rPr>
+                            <w:rFonts w:ascii="Cambria Math" w:hAnsi="Cambria Math" w:cs="Times New Roman"/>
+                            <w:i/>
+                            <w:lang w:val="en-US"/>
+                          </w:rPr>
+                        </m:ctrlPr>
+                      </m:dPr>
+                      <m:e>
+                        <m:r>
+                          <w:rPr>
+                            <w:rFonts w:ascii="Cambria Math" w:hAnsi="Cambria Math" w:cs="Times New Roman"/>
+                            <w:lang w:val="en-US"/>
+                          </w:rPr>
+                          <m:t>R</m:t>
+                        </m:r>
+                      </m:e>
+                    </m:d>
+                  </m:e>
+                </m:d>
+              </m:oMath>
+            </m:oMathPara>
           </w:p>
         </w:tc>
-      </w:tr>
-      <w:tr>
         <w:tc>
           <w:tcPr>
-            <w:tcW w:w="4672" w:type="dxa"/>
+            <w:tcW w:w="2010" w:type="dxa"/>
           </w:tcPr>
           <w:p>
             <w:pPr>
@@ -2594,13 +2704,13 @@
                 <w:rFonts w:ascii="Times New Roman" w:hAnsi="Times New Roman" w:cs="Times New Roman"/>
                 <w:lang w:val="en-US"/>
               </w:rPr>
-              <w:t>10</w:t>
+              <w:t>cond(C)</w:t>
             </w:r>
           </w:p>
         </w:tc>
         <w:tc>
           <w:tcPr>
-            <w:tcW w:w="4673" w:type="dxa"/>
+            <w:tcW w:w="1980" w:type="dxa"/>
           </w:tcPr>
           <w:p>
             <w:pPr>
@@ -2622,7 +2732,7 @@
                 <w:rFonts w:ascii="Times New Roman" w:hAnsi="Times New Roman" w:cs="Times New Roman"/>
                 <w:lang w:val="en-US"/>
               </w:rPr>
-              <w:t>32.472945254134096</w:t>
+              <w:t>det(C)</w:t>
             </w:r>
           </w:p>
         </w:tc>
@@ -2630,7 +2740,102 @@
       <w:tr>
         <w:tc>
           <w:tcPr>
-            <w:tcW w:w="4672" w:type="dxa"/>
+            <w:tcW w:w="2122" w:type="dxa"/>
+          </w:tcPr>
+          <w:p>
+            <w:pPr>
+              <w:widowControl w:val="0"/>
+              <w:tabs>
+                <w:tab w:val="left" w:pos="5954"/>
+                <w:tab w:val="left" w:pos="6908"/>
+                <w:tab w:val="left" w:pos="7208"/>
+              </w:tabs>
+              <w:spacing w:after="120" w:line="240" w:lineRule="auto"/>
+              <w:jc w:val="center"/>
+              <w:rPr>
+                <w:rFonts w:ascii="Times New Roman" w:hAnsi="Times New Roman" w:cs="Times New Roman"/>
+              </w:rPr>
+            </w:pPr>
+            <w:r>
+              <w:rPr>
+                <w:rFonts w:ascii="Times New Roman" w:hAnsi="Times New Roman" w:cs="Times New Roman"/>
+                <w:lang w:val="en-US"/>
+              </w:rPr>
+              <w:t>10</w:t>
+            </w:r>
+          </w:p>
+        </w:tc>
+        <w:tc>
+          <w:tcPr>
+            <w:tcW w:w="2666" w:type="dxa"/>
+          </w:tcPr>
+          <w:p>
+            <w:pPr>
+              <w:widowControl w:val="0"/>
+              <w:tabs>
+                <w:tab w:val="left" w:pos="5954"/>
+                <w:tab w:val="left" w:pos="6908"/>
+                <w:tab w:val="left" w:pos="7208"/>
+              </w:tabs>
+              <w:spacing w:after="120" w:line="240" w:lineRule="auto"/>
+              <w:jc w:val="center"/>
+              <w:rPr>
+                <w:rFonts w:ascii="Times New Roman" w:hAnsi="Times New Roman" w:cs="Times New Roman"/>
+              </w:rPr>
+            </w:pPr>
+            <w:r>
+              <w:rPr>
+                <w:rFonts w:ascii="Times New Roman" w:hAnsi="Times New Roman" w:cs="Times New Roman"/>
+                <w:lang w:val="en-US"/>
+              </w:rPr>
+              <w:t>32.</w:t>
+            </w:r>
+            <w:r>
+              <w:rPr>
+                <w:rFonts w:ascii="Times New Roman" w:hAnsi="Times New Roman" w:cs="Times New Roman"/>
+                <w:lang w:val="en-US"/>
+              </w:rPr>
+              <w:t>5</w:t>
+            </w:r>
+          </w:p>
+        </w:tc>
+        <w:tc>
+          <w:tcPr>
+            <w:tcW w:w="2010" w:type="dxa"/>
+          </w:tcPr>
+          <w:p>
+            <w:pPr>
+              <w:widowControl w:val="0"/>
+              <w:tabs>
+                <w:tab w:val="left" w:pos="5954"/>
+                <w:tab w:val="left" w:pos="6908"/>
+                <w:tab w:val="left" w:pos="7208"/>
+              </w:tabs>
+              <w:spacing w:after="120" w:line="240" w:lineRule="auto"/>
+              <w:jc w:val="center"/>
+              <w:rPr>
+                <w:rFonts w:ascii="Times New Roman" w:hAnsi="Times New Roman" w:cs="Times New Roman"/>
+                <w:lang w:val="en-US"/>
+              </w:rPr>
+            </w:pPr>
+            <w:r>
+              <w:rPr>
+                <w:rFonts w:ascii="Times New Roman" w:hAnsi="Times New Roman" w:cs="Times New Roman"/>
+              </w:rPr>
+              <w:t>14</w:t>
+            </w:r>
+            <w:r>
+              <w:rPr>
+                <w:rFonts w:ascii="Times New Roman" w:hAnsi="Times New Roman" w:cs="Times New Roman"/>
+                <w:lang w:val="en-US"/>
+              </w:rPr>
+              <w:t>6</w:t>
+            </w:r>
+          </w:p>
+        </w:tc>
+        <w:tc>
+          <w:tcPr>
+            <w:tcW w:w="1980" w:type="dxa"/>
           </w:tcPr>
           <w:p>
             <w:pPr>
@@ -2652,13 +2857,42 @@
                 <w:rFonts w:ascii="Times New Roman" w:hAnsi="Times New Roman" w:cs="Times New Roman"/>
                 <w:lang w:val="en-US"/>
               </w:rPr>
+              <w:t>173</w:t>
+            </w:r>
+          </w:p>
+        </w:tc>
+      </w:tr>
+      <w:tr>
+        <w:tc>
+          <w:tcPr>
+            <w:tcW w:w="2122" w:type="dxa"/>
+          </w:tcPr>
+          <w:p>
+            <w:pPr>
+              <w:widowControl w:val="0"/>
+              <w:tabs>
+                <w:tab w:val="left" w:pos="5954"/>
+                <w:tab w:val="left" w:pos="6908"/>
+                <w:tab w:val="left" w:pos="7208"/>
+              </w:tabs>
+              <w:spacing w:after="120" w:line="240" w:lineRule="auto"/>
+              <w:jc w:val="center"/>
+              <w:rPr>
+                <w:rFonts w:ascii="Times New Roman" w:hAnsi="Times New Roman" w:cs="Times New Roman"/>
+              </w:rPr>
+            </w:pPr>
+            <w:r>
+              <w:rPr>
+                <w:rFonts w:ascii="Times New Roman" w:hAnsi="Times New Roman" w:cs="Times New Roman"/>
+                <w:lang w:val="en-US"/>
+              </w:rPr>
               <w:t>1000</w:t>
             </w:r>
           </w:p>
         </w:tc>
         <w:tc>
           <w:tcPr>
-            <w:tcW w:w="4673" w:type="dxa"/>
+            <w:tcW w:w="2666" w:type="dxa"/>
           </w:tcPr>
           <w:p>
             <w:pPr>
@@ -2678,7 +2912,75 @@
               <w:rPr>
                 <w:rFonts w:ascii="Times New Roman" w:hAnsi="Times New Roman" w:cs="Times New Roman"/>
               </w:rPr>
-              <w:t>1876.434018838286</w:t>
+              <w:t>1876</w:t>
+            </w:r>
+          </w:p>
+        </w:tc>
+        <w:tc>
+          <w:tcPr>
+            <w:tcW w:w="2010" w:type="dxa"/>
+          </w:tcPr>
+          <w:p>
+            <w:pPr>
+              <w:widowControl w:val="0"/>
+              <w:tabs>
+                <w:tab w:val="left" w:pos="5954"/>
+                <w:tab w:val="left" w:pos="6908"/>
+                <w:tab w:val="left" w:pos="7208"/>
+              </w:tabs>
+              <w:spacing w:after="120" w:line="240" w:lineRule="auto"/>
+              <w:jc w:val="center"/>
+              <w:rPr>
+                <w:rFonts w:ascii="Times New Roman" w:hAnsi="Times New Roman" w:cs="Times New Roman"/>
+                <w:lang w:val="en-US"/>
+              </w:rPr>
+            </w:pPr>
+            <w:r>
+              <w:rPr>
+                <w:rFonts w:ascii="Times New Roman" w:hAnsi="Times New Roman" w:cs="Times New Roman"/>
+              </w:rPr>
+              <w:t>829</w:t>
+            </w:r>
+            <w:r>
+              <w:rPr>
+                <w:rFonts w:ascii="Times New Roman" w:hAnsi="Times New Roman" w:cs="Times New Roman"/>
+                <w:lang w:val="en-US"/>
+              </w:rPr>
+              <w:t>3</w:t>
+            </w:r>
+          </w:p>
+        </w:tc>
+        <w:tc>
+          <w:tcPr>
+            <w:tcW w:w="1980" w:type="dxa"/>
+          </w:tcPr>
+          <w:p>
+            <w:pPr>
+              <w:widowControl w:val="0"/>
+              <w:tabs>
+                <w:tab w:val="left" w:pos="5954"/>
+                <w:tab w:val="left" w:pos="6908"/>
+                <w:tab w:val="left" w:pos="7208"/>
+              </w:tabs>
+              <w:spacing w:after="120" w:line="240" w:lineRule="auto"/>
+              <w:jc w:val="center"/>
+              <w:rPr>
+                <w:rFonts w:ascii="Times New Roman" w:hAnsi="Times New Roman" w:cs="Times New Roman"/>
+                <w:lang w:val="en-US"/>
+              </w:rPr>
+            </w:pPr>
+            <w:r>
+              <w:rPr>
+                <w:rFonts w:ascii="Times New Roman" w:hAnsi="Times New Roman" w:cs="Times New Roman"/>
+              </w:rPr>
+              <w:t>2256</w:t>
+            </w:r>
+            <w:r>
+              <w:rPr>
+                <w:rFonts w:ascii="Times New Roman" w:hAnsi="Times New Roman" w:cs="Times New Roman"/>
+                <w:lang w:val="en-US"/>
+              </w:rPr>
+              <w:t>1</w:t>
             </w:r>
           </w:p>
         </w:tc>
@@ -2686,7 +2988,60 @@
       <w:tr>
         <w:tc>
           <w:tcPr>
-            <w:tcW w:w="4672" w:type="dxa"/>
+            <w:tcW w:w="2122" w:type="dxa"/>
+          </w:tcPr>
+          <w:p>
+            <w:pPr>
+              <w:widowControl w:val="0"/>
+              <w:tabs>
+                <w:tab w:val="left" w:pos="5954"/>
+                <w:tab w:val="left" w:pos="6908"/>
+                <w:tab w:val="left" w:pos="7208"/>
+              </w:tabs>
+              <w:spacing w:after="120" w:line="240" w:lineRule="auto"/>
+              <w:jc w:val="center"/>
+              <w:rPr>
+                <w:rFonts w:ascii="Times New Roman" w:hAnsi="Times New Roman" w:cs="Times New Roman"/>
+              </w:rPr>
+            </w:pPr>
+            <w:r>
+              <w:rPr>
+                <w:rFonts w:ascii="Times New Roman" w:hAnsi="Times New Roman" w:cs="Times New Roman"/>
+                <w:lang w:val="en-US"/>
+              </w:rPr>
+              <w:t>10000</w:t>
+            </w:r>
+          </w:p>
+        </w:tc>
+        <w:tc>
+          <w:tcPr>
+            <w:tcW w:w="2666" w:type="dxa"/>
+          </w:tcPr>
+          <w:p>
+            <w:pPr>
+              <w:widowControl w:val="0"/>
+              <w:tabs>
+                <w:tab w:val="left" w:pos="5954"/>
+                <w:tab w:val="left" w:pos="6908"/>
+                <w:tab w:val="left" w:pos="7208"/>
+              </w:tabs>
+              <w:spacing w:after="120" w:line="240" w:lineRule="auto"/>
+              <w:jc w:val="center"/>
+              <w:rPr>
+                <w:rFonts w:ascii="Times New Roman" w:hAnsi="Times New Roman" w:cs="Times New Roman"/>
+              </w:rPr>
+            </w:pPr>
+            <w:r>
+              <w:rPr>
+                <w:rFonts w:ascii="Times New Roman" w:hAnsi="Times New Roman" w:cs="Times New Roman"/>
+              </w:rPr>
+              <w:t>18676</w:t>
+            </w:r>
+          </w:p>
+        </w:tc>
+        <w:tc>
+          <w:tcPr>
+            <w:tcW w:w="2010" w:type="dxa"/>
           </w:tcPr>
           <w:p>
             <w:pPr>
@@ -2708,13 +3063,13 @@
                 <w:rFonts w:ascii="Times New Roman" w:hAnsi="Times New Roman" w:cs="Times New Roman"/>
                 <w:lang w:val="en-US"/>
               </w:rPr>
-              <w:t>10000</w:t>
+              <w:t>82534</w:t>
             </w:r>
           </w:p>
         </w:tc>
         <w:tc>
           <w:tcPr>
-            <w:tcW w:w="4673" w:type="dxa"/>
+            <w:tcW w:w="1980" w:type="dxa"/>
           </w:tcPr>
           <w:p>
             <w:pPr>
@@ -2728,13 +3083,15 @@
               <w:jc w:val="center"/>
               <w:rPr>
                 <w:rFonts w:ascii="Times New Roman" w:hAnsi="Times New Roman" w:cs="Times New Roman"/>
+                <w:lang w:val="en-US"/>
               </w:rPr>
             </w:pPr>
             <w:r>
               <w:rPr>
                 <w:rFonts w:ascii="Times New Roman" w:hAnsi="Times New Roman" w:cs="Times New Roman"/>
+                <w:lang w:val="en-US"/>
               </w:rPr>
-              <w:t>18676.121293167915</w:t>
+              <w:t>226083</w:t>
             </w:r>
           </w:p>
         </w:tc>
@@ -2857,19 +3214,64 @@
         <w:rPr>
           <w:rFonts w:ascii="Times New Roman" w:hAnsi="Times New Roman" w:cs="Times New Roman"/>
         </w:rPr>
-        <w:t xml:space="preserve">    Весь исходный код </w:t>
-      </w:r>
-      <w:r>
-        <w:rPr>
-          <w:rFonts w:ascii="Times New Roman" w:hAnsi="Times New Roman" w:cs="Times New Roman"/>
-        </w:rPr>
-        <w:t>и файлы можно найти в моем профиле</w:t>
-      </w:r>
-      <w:r>
-        <w:rPr>
-          <w:rFonts w:ascii="Times New Roman" w:hAnsi="Times New Roman" w:cs="Times New Roman"/>
-        </w:rPr>
-        <w:t>:</w:t>
+        <w:t xml:space="preserve">    </w:t>
+      </w:r>
+      <w:r>
+        <w:rPr>
+          <w:rFonts w:ascii="Times New Roman" w:hAnsi="Times New Roman" w:cs="Times New Roman"/>
+        </w:rPr>
+        <w:t>Из полученных нами числах обусловленности можно точно сказать, что матрицы во всех трех случаях являются плохо обусловленными, что обозначает неустойчивость матрицы, а это как мы знаем говорит о том</w:t>
+      </w:r>
+      <w:r>
+        <w:rPr>
+          <w:rFonts w:ascii="Times New Roman" w:hAnsi="Times New Roman" w:cs="Times New Roman"/>
+        </w:rPr>
+        <w:t>,</w:t>
+      </w:r>
+      <w:r>
+        <w:rPr>
+          <w:rFonts w:ascii="Times New Roman" w:hAnsi="Times New Roman" w:cs="Times New Roman"/>
+        </w:rPr>
+        <w:t xml:space="preserve"> что малым изменениям элементов матрицы </w:t>
+      </w:r>
+      <w:r>
+        <w:rPr>
+          <w:rFonts w:ascii="Times New Roman" w:hAnsi="Times New Roman" w:cs="Times New Roman"/>
+          <w:lang w:val="en-US"/>
+        </w:rPr>
+        <w:t>C</w:t>
+      </w:r>
+      <w:r>
+        <w:rPr>
+          <w:rFonts w:ascii="Times New Roman" w:hAnsi="Times New Roman" w:cs="Times New Roman"/>
+        </w:rPr>
+        <w:t xml:space="preserve"> отвечают</w:t>
+      </w:r>
+      <w:r>
+        <w:rPr>
+          <w:rFonts w:ascii="Times New Roman" w:hAnsi="Times New Roman" w:cs="Times New Roman"/>
+        </w:rPr>
+        <w:t xml:space="preserve"> большие изменения матрицы </w:t>
+      </w:r>
+      <w:r>
+        <w:rPr>
+          <w:rFonts w:ascii="Times New Roman" w:hAnsi="Times New Roman" w:cs="Times New Roman"/>
+          <w:lang w:val="en-US"/>
+        </w:rPr>
+        <w:t>C</w:t>
+      </w:r>
+      <w:r>
+        <w:rPr>
+          <w:rFonts w:ascii="Times New Roman" w:hAnsi="Times New Roman" w:cs="Times New Roman"/>
+          <w:vertAlign w:val="superscript"/>
+        </w:rPr>
+        <w:t>-1</w:t>
+      </w:r>
+      <w:r>
+        <w:rPr>
+          <w:rFonts w:ascii="Times New Roman" w:hAnsi="Times New Roman" w:cs="Times New Roman"/>
+        </w:rPr>
+        <w:t>.</w:t>
       </w:r>
     </w:p>
     <w:p>
@@ -2886,21 +3288,67 @@
           <w:rFonts w:ascii="Times New Roman" w:hAnsi="Times New Roman" w:cs="Times New Roman"/>
         </w:rPr>
       </w:pPr>
-      <w:hyperlink r:id="rId14" w:history="1">
+      <w:r>
+        <w:rPr>
+          <w:rFonts w:ascii="Times New Roman" w:hAnsi="Times New Roman" w:cs="Times New Roman"/>
+        </w:rPr>
+        <w:t xml:space="preserve">    Исходя из моего дополнительного исследования, я не заметил, что для моих матриц плохая обусловленность также сопровождается малой величиной определителя матрицы. Для конкретно наших исследуемых матриц это явно не так.</w:t>
+      </w:r>
+    </w:p>
+    <w:p>
+      <w:pPr>
+        <w:widowControl w:val="0"/>
+        <w:tabs>
+          <w:tab w:val="left" w:pos="5954"/>
+          <w:tab w:val="left" w:pos="6908"/>
+          <w:tab w:val="left" w:pos="7208"/>
+        </w:tabs>
+        <w:spacing w:after="120" w:line="240" w:lineRule="auto"/>
+        <w:ind w:left="567"/>
+        <w:rPr>
+          <w:rFonts w:ascii="Times New Roman" w:hAnsi="Times New Roman" w:cs="Times New Roman"/>
+        </w:rPr>
+      </w:pPr>
+      <w:r>
+        <w:rPr>
+          <w:rFonts w:ascii="Times New Roman" w:hAnsi="Times New Roman" w:cs="Times New Roman"/>
+        </w:rPr>
+        <w:t xml:space="preserve">    Весь исходный код </w:t>
+      </w:r>
+      <w:r>
+        <w:rPr>
+          <w:rFonts w:ascii="Times New Roman" w:hAnsi="Times New Roman" w:cs="Times New Roman"/>
+        </w:rPr>
+        <w:t>и файлы можно найти в моем профиле</w:t>
+      </w:r>
+      <w:r>
+        <w:rPr>
+          <w:rFonts w:ascii="Times New Roman" w:hAnsi="Times New Roman" w:cs="Times New Roman"/>
+        </w:rPr>
+        <w:t>:</w:t>
+      </w:r>
+    </w:p>
+    <w:p>
+      <w:pPr>
+        <w:widowControl w:val="0"/>
+        <w:tabs>
+          <w:tab w:val="left" w:pos="5954"/>
+          <w:tab w:val="left" w:pos="6908"/>
+          <w:tab w:val="left" w:pos="7208"/>
+        </w:tabs>
+        <w:spacing w:after="120" w:line="240" w:lineRule="auto"/>
+        <w:ind w:left="567"/>
+        <w:rPr>
+          <w:rFonts w:ascii="Times New Roman" w:hAnsi="Times New Roman" w:cs="Times New Roman"/>
+        </w:rPr>
+      </w:pPr>
+      <w:hyperlink r:id="rId12" w:history="1">
         <w:r>
           <w:rPr>
             <w:rStyle w:val="a4"/>
           </w:rPr>
-          <w:t>github.com/b0r1ngx/</w:t>
+          <w:t>github.com/b0r1ngx/ComputationalMath</w:t>
         </w:r>
-        <w:proofErr w:type="spellStart"/>
-        <w:r>
-          <w:rPr>
-            <w:rStyle w:val="a4"/>
-          </w:rPr>
-          <w:t>ComputationalMath</w:t>
-        </w:r>
-        <w:proofErr w:type="spellEnd"/>
       </w:hyperlink>
     </w:p>
     <w:sectPr>
@@ -3384,7 +3832,7 @@
       </w:pPr>
     </w:pPrDefault>
   </w:docDefaults>
-  <w:latentStyles w:defLockedState="0" w:defUIPriority="99" w:defSemiHidden="0" w:defUnhideWhenUsed="0" w:defQFormat="0" w:count="376">
+  <w:latentStyles w:defLockedState="0" w:defUIPriority="99" w:defSemiHidden="0" w:defUnhideWhenUsed="0" w:defQFormat="0" w:count="377">
     <w:lsdException w:name="Normal" w:uiPriority="0" w:qFormat="1"/>
     <w:lsdException w:name="heading 1" w:uiPriority="9" w:qFormat="1"/>
     <w:lsdException w:name="heading 2" w:semiHidden="1" w:uiPriority="9" w:unhideWhenUsed="1" w:qFormat="1"/>
@@ -3761,6 +4209,7 @@
     <w:lsdException w:name="Hashtag" w:semiHidden="1" w:unhideWhenUsed="1"/>
     <w:lsdException w:name="Unresolved Mention" w:semiHidden="1" w:unhideWhenUsed="1"/>
     <w:lsdException w:name="Smart Link" w:semiHidden="1" w:unhideWhenUsed="1"/>
+    <w:lsdException w:name="Smart Link Error" w:semiHidden="1" w:unhideWhenUsed="1"/>
   </w:latentStyles>
   <w:style w:type="paragraph" w:default="1" w:styleId="a">
     <w:name w:val="Normal"/>
@@ -4556,7 +5005,7 @@
 </file>
 
 <file path=customXml/itemProps1.xml><?xml version="1.0" encoding="utf-8"?>
-<ds:datastoreItem xmlns:ds="http://schemas.openxmlformats.org/officeDocument/2006/customXml" ds:itemID="{AF528680-8FBC-43A4-974F-28212F8EA381}">
+<ds:datastoreItem xmlns:ds="http://schemas.openxmlformats.org/officeDocument/2006/customXml" ds:itemID="{0D909F1B-9A42-46D4-B773-F9672F61DD35}">
   <ds:schemaRefs>
     <ds:schemaRef ds:uri="http://schemas.openxmlformats.org/officeDocument/2006/bibliography"/>
   </ds:schemaRefs>

</xml_diff>